<commit_message>
[Documentation] Adding system features
</commit_message>
<xml_diff>
--- a/OSF Hackathon_WhiteHats BonoPastore Functional documentation template.docx
+++ b/OSF Hackathon_WhiteHats BonoPastore Functional documentation template.docx
@@ -1120,7 +1120,19 @@
         <w:rPr>
           <w:rFonts w:ascii="Times New Roman" w:hAnsi="Times New Roman" w:cs="Times New Roman"/>
         </w:rPr>
-        <w:t xml:space="preserve"> made up of 3 applications.</w:t>
+        <w:t xml:space="preserve"> made up of </w:t>
+      </w:r>
+      <w:r>
+        <w:rPr>
+          <w:rFonts w:ascii="Times New Roman" w:hAnsi="Times New Roman" w:cs="Times New Roman"/>
+        </w:rPr>
+        <w:t>4</w:t>
+      </w:r>
+      <w:r>
+        <w:rPr>
+          <w:rFonts w:ascii="Times New Roman" w:hAnsi="Times New Roman" w:cs="Times New Roman"/>
+        </w:rPr>
+        <w:t xml:space="preserve"> applications.</w:t>
       </w:r>
       <w:r>
         <w:rPr>
@@ -1445,6 +1457,208 @@
           <w:rFonts w:ascii="Times New Roman" w:hAnsi="Times New Roman" w:cs="Times New Roman"/>
         </w:rPr>
         <w:t xml:space="preserve"> as free as possible.</w:t>
+      </w:r>
+    </w:p>
+    <w:p>
+      <w:pPr>
+        <w:rPr>
+          <w:rFonts w:ascii="Times New Roman" w:hAnsi="Times New Roman" w:cs="Times New Roman"/>
+        </w:rPr>
+      </w:pPr>
+      <w:r>
+        <w:rPr>
+          <w:rFonts w:ascii="Times New Roman" w:hAnsi="Times New Roman" w:cs="Times New Roman"/>
+        </w:rPr>
+        <w:tab/>
+        <w:t xml:space="preserve">The IoT client application </w:t>
+      </w:r>
+      <w:proofErr w:type="spellStart"/>
+      <w:r>
+        <w:rPr>
+          <w:rFonts w:ascii="Times New Roman" w:hAnsi="Times New Roman" w:cs="Times New Roman"/>
+        </w:rPr>
+        <w:t>is</w:t>
+      </w:r>
+      <w:proofErr w:type="spellEnd"/>
+      <w:r>
+        <w:rPr>
+          <w:rFonts w:ascii="Times New Roman" w:hAnsi="Times New Roman" w:cs="Times New Roman"/>
+        </w:rPr>
+        <w:t xml:space="preserve"> </w:t>
+      </w:r>
+      <w:proofErr w:type="spellStart"/>
+      <w:r>
+        <w:rPr>
+          <w:rFonts w:ascii="Times New Roman" w:hAnsi="Times New Roman" w:cs="Times New Roman"/>
+        </w:rPr>
+        <w:t>represented</w:t>
+      </w:r>
+      <w:proofErr w:type="spellEnd"/>
+      <w:r>
+        <w:rPr>
+          <w:rFonts w:ascii="Times New Roman" w:hAnsi="Times New Roman" w:cs="Times New Roman"/>
+        </w:rPr>
+        <w:t xml:space="preserve"> by an </w:t>
+      </w:r>
+      <w:proofErr w:type="spellStart"/>
+      <w:r>
+        <w:rPr>
+          <w:rFonts w:ascii="Times New Roman" w:hAnsi="Times New Roman" w:cs="Times New Roman"/>
+        </w:rPr>
+        <w:t>object</w:t>
+      </w:r>
+      <w:proofErr w:type="spellEnd"/>
+      <w:r>
+        <w:rPr>
+          <w:rFonts w:ascii="Times New Roman" w:hAnsi="Times New Roman" w:cs="Times New Roman"/>
+        </w:rPr>
+        <w:t xml:space="preserve"> (car, house, etc.) </w:t>
+      </w:r>
+      <w:proofErr w:type="spellStart"/>
+      <w:r>
+        <w:rPr>
+          <w:rFonts w:ascii="Times New Roman" w:hAnsi="Times New Roman" w:cs="Times New Roman"/>
+        </w:rPr>
+        <w:t>whose</w:t>
+      </w:r>
+      <w:proofErr w:type="spellEnd"/>
+      <w:r>
+        <w:rPr>
+          <w:rFonts w:ascii="Times New Roman" w:hAnsi="Times New Roman" w:cs="Times New Roman"/>
+        </w:rPr>
+        <w:t xml:space="preserve"> protection </w:t>
+      </w:r>
+      <w:proofErr w:type="spellStart"/>
+      <w:r>
+        <w:rPr>
+          <w:rFonts w:ascii="Times New Roman" w:hAnsi="Times New Roman" w:cs="Times New Roman"/>
+        </w:rPr>
+        <w:t>is</w:t>
+      </w:r>
+      <w:proofErr w:type="spellEnd"/>
+      <w:r>
+        <w:rPr>
+          <w:rFonts w:ascii="Times New Roman" w:hAnsi="Times New Roman" w:cs="Times New Roman"/>
+        </w:rPr>
+        <w:t xml:space="preserve"> </w:t>
+      </w:r>
+      <w:proofErr w:type="spellStart"/>
+      <w:r>
+        <w:rPr>
+          <w:rFonts w:ascii="Times New Roman" w:hAnsi="Times New Roman" w:cs="Times New Roman"/>
+        </w:rPr>
+        <w:t>monitored</w:t>
+      </w:r>
+      <w:proofErr w:type="spellEnd"/>
+      <w:r>
+        <w:rPr>
+          <w:rFonts w:ascii="Times New Roman" w:hAnsi="Times New Roman" w:cs="Times New Roman"/>
+        </w:rPr>
+        <w:t xml:space="preserve">. </w:t>
+      </w:r>
+      <w:proofErr w:type="spellStart"/>
+      <w:r>
+        <w:rPr>
+          <w:rFonts w:ascii="Times New Roman" w:hAnsi="Times New Roman" w:cs="Times New Roman"/>
+        </w:rPr>
+        <w:t>Any</w:t>
+      </w:r>
+      <w:proofErr w:type="spellEnd"/>
+      <w:r>
+        <w:rPr>
+          <w:rFonts w:ascii="Times New Roman" w:hAnsi="Times New Roman" w:cs="Times New Roman"/>
+        </w:rPr>
+        <w:t xml:space="preserve"> </w:t>
+      </w:r>
+      <w:proofErr w:type="spellStart"/>
+      <w:r>
+        <w:rPr>
+          <w:rFonts w:ascii="Times New Roman" w:hAnsi="Times New Roman" w:cs="Times New Roman"/>
+        </w:rPr>
+        <w:t>unwanted</w:t>
+      </w:r>
+      <w:proofErr w:type="spellEnd"/>
+      <w:r>
+        <w:rPr>
+          <w:rFonts w:ascii="Times New Roman" w:hAnsi="Times New Roman" w:cs="Times New Roman"/>
+        </w:rPr>
+        <w:t xml:space="preserve"> </w:t>
+      </w:r>
+      <w:proofErr w:type="spellStart"/>
+      <w:r>
+        <w:rPr>
+          <w:rFonts w:ascii="Times New Roman" w:hAnsi="Times New Roman" w:cs="Times New Roman"/>
+        </w:rPr>
+        <w:t>event</w:t>
+      </w:r>
+      <w:proofErr w:type="spellEnd"/>
+      <w:r>
+        <w:rPr>
+          <w:rFonts w:ascii="Times New Roman" w:hAnsi="Times New Roman" w:cs="Times New Roman"/>
+        </w:rPr>
+        <w:t xml:space="preserve"> </w:t>
+      </w:r>
+      <w:proofErr w:type="spellStart"/>
+      <w:r>
+        <w:rPr>
+          <w:rFonts w:ascii="Times New Roman" w:hAnsi="Times New Roman" w:cs="Times New Roman"/>
+        </w:rPr>
+        <w:t>occurs</w:t>
+      </w:r>
+      <w:proofErr w:type="spellEnd"/>
+      <w:r>
+        <w:rPr>
+          <w:rFonts w:ascii="Times New Roman" w:hAnsi="Times New Roman" w:cs="Times New Roman"/>
+        </w:rPr>
+        <w:t xml:space="preserve"> </w:t>
+      </w:r>
+      <w:proofErr w:type="spellStart"/>
+      <w:r>
+        <w:rPr>
+          <w:rFonts w:ascii="Times New Roman" w:hAnsi="Times New Roman" w:cs="Times New Roman"/>
+        </w:rPr>
+        <w:t>will</w:t>
+      </w:r>
+      <w:proofErr w:type="spellEnd"/>
+      <w:r>
+        <w:rPr>
+          <w:rFonts w:ascii="Times New Roman" w:hAnsi="Times New Roman" w:cs="Times New Roman"/>
+        </w:rPr>
+        <w:t xml:space="preserve"> </w:t>
+      </w:r>
+      <w:proofErr w:type="spellStart"/>
+      <w:r>
+        <w:rPr>
+          <w:rFonts w:ascii="Times New Roman" w:hAnsi="Times New Roman" w:cs="Times New Roman"/>
+        </w:rPr>
+        <w:t>be</w:t>
+      </w:r>
+      <w:proofErr w:type="spellEnd"/>
+      <w:r>
+        <w:rPr>
+          <w:rFonts w:ascii="Times New Roman" w:hAnsi="Times New Roman" w:cs="Times New Roman"/>
+        </w:rPr>
+        <w:t xml:space="preserve"> sent to the </w:t>
+      </w:r>
+      <w:proofErr w:type="spellStart"/>
+      <w:r>
+        <w:rPr>
+          <w:rFonts w:ascii="Times New Roman" w:hAnsi="Times New Roman" w:cs="Times New Roman"/>
+        </w:rPr>
+        <w:t>alert</w:t>
+      </w:r>
+      <w:proofErr w:type="spellEnd"/>
+      <w:r>
+        <w:rPr>
+          <w:rFonts w:ascii="Times New Roman" w:hAnsi="Times New Roman" w:cs="Times New Roman"/>
+        </w:rPr>
+        <w:t xml:space="preserve"> server</w:t>
+      </w:r>
+      <w:r>
+        <w:rPr>
+          <w:rFonts w:ascii="Times New Roman" w:hAnsi="Times New Roman" w:cs="Times New Roman"/>
+        </w:rPr>
+        <w:t>.</w:t>
       </w:r>
     </w:p>
     <w:p>
@@ -1475,18 +1689,1077 @@
     </w:p>
     <w:p>
       <w:pPr>
-        <w:pStyle w:val="Standard"/>
-        <w:rPr>
-          <w:rFonts w:ascii="Times New Roman" w:hAnsi="Times New Roman"/>
-          <w:sz w:val="24"/>
-          <w:szCs w:val="24"/>
+        <w:pStyle w:val="Heading2"/>
+        <w:rPr>
+          <w:color w:val="auto"/>
         </w:rPr>
       </w:pPr>
       <w:r>
         <w:tab/>
+      </w:r>
+      <w:r>
+        <w:rPr>
+          <w:color w:val="auto"/>
+        </w:rPr>
+        <w:t>4.1</w:t>
+      </w:r>
+      <w:r>
+        <w:rPr>
+          <w:color w:val="auto"/>
+        </w:rPr>
+        <w:t>.IOT client</w:t>
+      </w:r>
+    </w:p>
+    <w:p>
+      <w:pPr>
+        <w:pStyle w:val="Textbody"/>
+        <w:rPr>
+          <w:rFonts w:ascii="Times New Roman" w:hAnsi="Times New Roman"/>
+          <w:sz w:val="24"/>
+          <w:szCs w:val="24"/>
+          <w:lang w:val="fr-FR"/>
+        </w:rPr>
+      </w:pPr>
+      <w:r>
+        <w:rPr>
+          <w:rFonts w:ascii="Times New Roman" w:hAnsi="Times New Roman"/>
+          <w:sz w:val="24"/>
+          <w:szCs w:val="24"/>
+          <w:lang w:val="fr-FR"/>
+        </w:rPr>
+        <w:tab/>
+      </w:r>
+      <w:proofErr w:type="spellStart"/>
+      <w:r>
+        <w:rPr>
+          <w:rFonts w:ascii="Times New Roman" w:hAnsi="Times New Roman"/>
+          <w:sz w:val="24"/>
+          <w:szCs w:val="24"/>
+          <w:lang w:val="fr-FR"/>
+        </w:rPr>
+        <w:t>Every</w:t>
+      </w:r>
+      <w:proofErr w:type="spellEnd"/>
+      <w:r>
+        <w:rPr>
+          <w:rFonts w:ascii="Times New Roman" w:hAnsi="Times New Roman"/>
+          <w:sz w:val="24"/>
+          <w:szCs w:val="24"/>
+          <w:lang w:val="fr-FR"/>
+        </w:rPr>
+        <w:t xml:space="preserve"> user </w:t>
+      </w:r>
+      <w:proofErr w:type="spellStart"/>
+      <w:r>
+        <w:rPr>
+          <w:rFonts w:ascii="Times New Roman" w:hAnsi="Times New Roman"/>
+          <w:sz w:val="24"/>
+          <w:szCs w:val="24"/>
+          <w:lang w:val="fr-FR"/>
+        </w:rPr>
+        <w:t>will</w:t>
+      </w:r>
+      <w:proofErr w:type="spellEnd"/>
+      <w:r>
+        <w:rPr>
+          <w:rFonts w:ascii="Times New Roman" w:hAnsi="Times New Roman"/>
+          <w:sz w:val="24"/>
+          <w:szCs w:val="24"/>
+          <w:lang w:val="fr-FR"/>
+        </w:rPr>
+        <w:t xml:space="preserve"> </w:t>
+      </w:r>
+      <w:proofErr w:type="spellStart"/>
+      <w:r>
+        <w:rPr>
+          <w:rFonts w:ascii="Times New Roman" w:hAnsi="Times New Roman"/>
+          <w:sz w:val="24"/>
+          <w:szCs w:val="24"/>
+          <w:lang w:val="fr-FR"/>
+        </w:rPr>
+        <w:t>be</w:t>
+      </w:r>
+      <w:proofErr w:type="spellEnd"/>
+      <w:r>
+        <w:rPr>
+          <w:rFonts w:ascii="Times New Roman" w:hAnsi="Times New Roman"/>
+          <w:sz w:val="24"/>
+          <w:szCs w:val="24"/>
+          <w:lang w:val="fr-FR"/>
+        </w:rPr>
+        <w:t xml:space="preserve"> able to </w:t>
+      </w:r>
+      <w:proofErr w:type="spellStart"/>
+      <w:r>
+        <w:rPr>
+          <w:rFonts w:ascii="Times New Roman" w:hAnsi="Times New Roman"/>
+          <w:sz w:val="24"/>
+          <w:szCs w:val="24"/>
+          <w:lang w:val="fr-FR"/>
+        </w:rPr>
+        <w:t>register</w:t>
+      </w:r>
+      <w:proofErr w:type="spellEnd"/>
+      <w:r>
+        <w:rPr>
+          <w:rFonts w:ascii="Times New Roman" w:hAnsi="Times New Roman"/>
+          <w:sz w:val="24"/>
+          <w:szCs w:val="24"/>
+          <w:lang w:val="fr-FR"/>
+        </w:rPr>
+        <w:t xml:space="preserve"> one of </w:t>
+      </w:r>
+      <w:proofErr w:type="spellStart"/>
+      <w:r>
+        <w:rPr>
+          <w:rFonts w:ascii="Times New Roman" w:hAnsi="Times New Roman"/>
+          <w:sz w:val="24"/>
+          <w:szCs w:val="24"/>
+          <w:lang w:val="fr-FR"/>
+        </w:rPr>
+        <w:t>his</w:t>
+      </w:r>
+      <w:proofErr w:type="spellEnd"/>
+      <w:r>
+        <w:rPr>
+          <w:rFonts w:ascii="Times New Roman" w:hAnsi="Times New Roman"/>
+          <w:sz w:val="24"/>
+          <w:szCs w:val="24"/>
+          <w:lang w:val="fr-FR"/>
+        </w:rPr>
+        <w:t xml:space="preserve"> </w:t>
+      </w:r>
+      <w:proofErr w:type="spellStart"/>
+      <w:r>
+        <w:rPr>
+          <w:rFonts w:ascii="Times New Roman" w:hAnsi="Times New Roman"/>
+          <w:sz w:val="24"/>
+          <w:szCs w:val="24"/>
+          <w:lang w:val="fr-FR"/>
+        </w:rPr>
+        <w:t>personal</w:t>
+      </w:r>
+      <w:proofErr w:type="spellEnd"/>
+      <w:r>
+        <w:rPr>
+          <w:rFonts w:ascii="Times New Roman" w:hAnsi="Times New Roman"/>
+          <w:sz w:val="24"/>
+          <w:szCs w:val="24"/>
+          <w:lang w:val="fr-FR"/>
+        </w:rPr>
+        <w:t xml:space="preserve"> items and </w:t>
+      </w:r>
+      <w:proofErr w:type="spellStart"/>
+      <w:r>
+        <w:rPr>
+          <w:rFonts w:ascii="Times New Roman" w:hAnsi="Times New Roman"/>
+          <w:sz w:val="24"/>
+          <w:szCs w:val="24"/>
+          <w:lang w:val="fr-FR"/>
+        </w:rPr>
+        <w:t>be</w:t>
+      </w:r>
+      <w:proofErr w:type="spellEnd"/>
+      <w:r>
+        <w:rPr>
+          <w:rFonts w:ascii="Times New Roman" w:hAnsi="Times New Roman"/>
+          <w:sz w:val="24"/>
+          <w:szCs w:val="24"/>
+          <w:lang w:val="fr-FR"/>
+        </w:rPr>
+        <w:t xml:space="preserve"> </w:t>
+      </w:r>
+      <w:proofErr w:type="spellStart"/>
+      <w:r>
+        <w:rPr>
+          <w:rFonts w:ascii="Times New Roman" w:hAnsi="Times New Roman"/>
+          <w:sz w:val="24"/>
+          <w:szCs w:val="24"/>
+          <w:lang w:val="fr-FR"/>
+        </w:rPr>
+        <w:t>informed</w:t>
+      </w:r>
+      <w:proofErr w:type="spellEnd"/>
+      <w:r>
+        <w:rPr>
+          <w:rFonts w:ascii="Times New Roman" w:hAnsi="Times New Roman"/>
+          <w:sz w:val="24"/>
+          <w:szCs w:val="24"/>
+          <w:lang w:val="fr-FR"/>
+        </w:rPr>
+        <w:t xml:space="preserve"> about </w:t>
+      </w:r>
+      <w:proofErr w:type="spellStart"/>
+      <w:r>
+        <w:rPr>
+          <w:rFonts w:ascii="Times New Roman" w:hAnsi="Times New Roman"/>
+          <w:sz w:val="24"/>
+          <w:szCs w:val="24"/>
+          <w:lang w:val="fr-FR"/>
+        </w:rPr>
+        <w:t>his</w:t>
+      </w:r>
+      <w:proofErr w:type="spellEnd"/>
+      <w:r>
+        <w:rPr>
+          <w:rFonts w:ascii="Times New Roman" w:hAnsi="Times New Roman"/>
+          <w:sz w:val="24"/>
+          <w:szCs w:val="24"/>
+          <w:lang w:val="fr-FR"/>
+        </w:rPr>
+        <w:t xml:space="preserve"> </w:t>
+      </w:r>
+      <w:proofErr w:type="spellStart"/>
+      <w:r>
+        <w:rPr>
+          <w:rFonts w:ascii="Times New Roman" w:hAnsi="Times New Roman"/>
+          <w:sz w:val="24"/>
+          <w:szCs w:val="24"/>
+          <w:lang w:val="fr-FR"/>
+        </w:rPr>
+        <w:t>status</w:t>
+      </w:r>
+      <w:proofErr w:type="spellEnd"/>
+      <w:r>
+        <w:rPr>
+          <w:rFonts w:ascii="Times New Roman" w:hAnsi="Times New Roman"/>
+          <w:sz w:val="24"/>
+          <w:szCs w:val="24"/>
+          <w:lang w:val="fr-FR"/>
+        </w:rPr>
+        <w:t xml:space="preserve">. </w:t>
+      </w:r>
+      <w:r>
+        <w:rPr>
+          <w:rFonts w:ascii="Times New Roman" w:hAnsi="Times New Roman"/>
+          <w:sz w:val="24"/>
+          <w:szCs w:val="24"/>
+          <w:lang w:val="fr-FR"/>
+        </w:rPr>
+        <w:t xml:space="preserve">The application uses an esp8266 and a </w:t>
+      </w:r>
+      <w:r>
+        <w:rPr>
+          <w:rFonts w:ascii="Times New Roman" w:hAnsi="Times New Roman"/>
+          <w:sz w:val="24"/>
+          <w:szCs w:val="24"/>
+          <w:lang w:val="fr-FR"/>
+        </w:rPr>
+        <w:t>water</w:t>
+      </w:r>
+      <w:r>
+        <w:rPr>
+          <w:rFonts w:ascii="Times New Roman" w:hAnsi="Times New Roman"/>
+          <w:sz w:val="24"/>
+          <w:szCs w:val="24"/>
+          <w:lang w:val="fr-FR"/>
+        </w:rPr>
+        <w:t xml:space="preserve"> </w:t>
+      </w:r>
+      <w:proofErr w:type="spellStart"/>
+      <w:proofErr w:type="gramStart"/>
+      <w:r>
+        <w:rPr>
+          <w:rFonts w:ascii="Times New Roman" w:hAnsi="Times New Roman"/>
+          <w:sz w:val="24"/>
+          <w:szCs w:val="24"/>
+          <w:lang w:val="fr-FR"/>
+        </w:rPr>
+        <w:t>sensor</w:t>
+      </w:r>
+      <w:r>
+        <w:rPr>
+          <w:rFonts w:ascii="Times New Roman" w:hAnsi="Times New Roman"/>
+          <w:sz w:val="24"/>
+          <w:szCs w:val="24"/>
+          <w:lang w:val="fr-FR"/>
+        </w:rPr>
+        <w:t>.</w:t>
+      </w:r>
+      <w:r>
+        <w:rPr>
+          <w:rFonts w:ascii="Times New Roman" w:hAnsi="Times New Roman"/>
+          <w:sz w:val="24"/>
+          <w:szCs w:val="24"/>
+          <w:lang w:val="fr-FR"/>
+        </w:rPr>
+        <w:t>The</w:t>
+      </w:r>
+      <w:proofErr w:type="spellEnd"/>
+      <w:proofErr w:type="gramEnd"/>
+      <w:r>
+        <w:rPr>
+          <w:rFonts w:ascii="Times New Roman" w:hAnsi="Times New Roman"/>
+          <w:sz w:val="24"/>
+          <w:szCs w:val="24"/>
+          <w:lang w:val="fr-FR"/>
+        </w:rPr>
+        <w:t xml:space="preserve"> application </w:t>
+      </w:r>
+      <w:proofErr w:type="spellStart"/>
+      <w:r>
+        <w:rPr>
+          <w:rFonts w:ascii="Times New Roman" w:hAnsi="Times New Roman"/>
+          <w:sz w:val="24"/>
+          <w:szCs w:val="24"/>
+          <w:lang w:val="fr-FR"/>
+        </w:rPr>
+        <w:t>will</w:t>
+      </w:r>
+      <w:proofErr w:type="spellEnd"/>
+      <w:r>
+        <w:rPr>
+          <w:rFonts w:ascii="Times New Roman" w:hAnsi="Times New Roman"/>
+          <w:sz w:val="24"/>
+          <w:szCs w:val="24"/>
+          <w:lang w:val="fr-FR"/>
+        </w:rPr>
+        <w:t xml:space="preserve"> </w:t>
+      </w:r>
+      <w:proofErr w:type="spellStart"/>
+      <w:r>
+        <w:rPr>
+          <w:rFonts w:ascii="Times New Roman" w:hAnsi="Times New Roman"/>
+          <w:sz w:val="24"/>
+          <w:szCs w:val="24"/>
+          <w:lang w:val="fr-FR"/>
+        </w:rPr>
+        <w:t>track</w:t>
+      </w:r>
+      <w:proofErr w:type="spellEnd"/>
+      <w:r>
+        <w:rPr>
+          <w:rFonts w:ascii="Times New Roman" w:hAnsi="Times New Roman"/>
+          <w:sz w:val="24"/>
+          <w:szCs w:val="24"/>
+          <w:lang w:val="fr-FR"/>
+        </w:rPr>
+        <w:t xml:space="preserve"> the </w:t>
+      </w:r>
+      <w:proofErr w:type="spellStart"/>
+      <w:r>
+        <w:rPr>
+          <w:rFonts w:ascii="Times New Roman" w:hAnsi="Times New Roman"/>
+          <w:sz w:val="24"/>
+          <w:szCs w:val="24"/>
+          <w:lang w:val="fr-FR"/>
+        </w:rPr>
+        <w:t>humidity</w:t>
+      </w:r>
+      <w:proofErr w:type="spellEnd"/>
+      <w:r>
+        <w:rPr>
+          <w:rFonts w:ascii="Times New Roman" w:hAnsi="Times New Roman"/>
+          <w:sz w:val="24"/>
+          <w:szCs w:val="24"/>
+          <w:lang w:val="fr-FR"/>
+        </w:rPr>
+        <w:t xml:space="preserve"> in the area of the </w:t>
+      </w:r>
+      <w:proofErr w:type="spellStart"/>
+      <w:r>
+        <w:rPr>
+          <w:rFonts w:ascii="Times New Roman" w:hAnsi="Times New Roman"/>
+          <w:sz w:val="24"/>
+          <w:szCs w:val="24"/>
+          <w:lang w:val="fr-FR"/>
+        </w:rPr>
+        <w:t>registered</w:t>
+      </w:r>
+      <w:proofErr w:type="spellEnd"/>
+      <w:r>
+        <w:rPr>
+          <w:rFonts w:ascii="Times New Roman" w:hAnsi="Times New Roman"/>
+          <w:sz w:val="24"/>
+          <w:szCs w:val="24"/>
+          <w:lang w:val="fr-FR"/>
+        </w:rPr>
+        <w:t xml:space="preserve"> </w:t>
+      </w:r>
+      <w:proofErr w:type="spellStart"/>
+      <w:r>
+        <w:rPr>
+          <w:rFonts w:ascii="Times New Roman" w:hAnsi="Times New Roman"/>
+          <w:sz w:val="24"/>
+          <w:szCs w:val="24"/>
+          <w:lang w:val="fr-FR"/>
+        </w:rPr>
+        <w:t>object</w:t>
+      </w:r>
+      <w:proofErr w:type="spellEnd"/>
+      <w:r>
+        <w:rPr>
+          <w:rFonts w:ascii="Times New Roman" w:hAnsi="Times New Roman"/>
+          <w:sz w:val="24"/>
+          <w:szCs w:val="24"/>
+          <w:lang w:val="fr-FR"/>
+        </w:rPr>
+        <w:t>.</w:t>
+      </w:r>
+      <w:r>
+        <w:t xml:space="preserve"> </w:t>
+      </w:r>
+      <w:r>
+        <w:rPr>
+          <w:rFonts w:ascii="Times New Roman" w:hAnsi="Times New Roman"/>
+          <w:sz w:val="24"/>
+          <w:szCs w:val="24"/>
+          <w:lang w:val="fr-FR"/>
+        </w:rPr>
+        <w:t xml:space="preserve">If </w:t>
+      </w:r>
+      <w:proofErr w:type="spellStart"/>
+      <w:r>
+        <w:rPr>
+          <w:rFonts w:ascii="Times New Roman" w:hAnsi="Times New Roman"/>
+          <w:sz w:val="24"/>
+          <w:szCs w:val="24"/>
+          <w:lang w:val="fr-FR"/>
+        </w:rPr>
+        <w:t>abnormal</w:t>
+      </w:r>
+      <w:proofErr w:type="spellEnd"/>
+      <w:r>
+        <w:rPr>
+          <w:rFonts w:ascii="Times New Roman" w:hAnsi="Times New Roman"/>
+          <w:sz w:val="24"/>
+          <w:szCs w:val="24"/>
+          <w:lang w:val="fr-FR"/>
+        </w:rPr>
+        <w:t xml:space="preserve"> values are </w:t>
+      </w:r>
+      <w:proofErr w:type="spellStart"/>
+      <w:r>
+        <w:rPr>
+          <w:rFonts w:ascii="Times New Roman" w:hAnsi="Times New Roman"/>
+          <w:sz w:val="24"/>
+          <w:szCs w:val="24"/>
+          <w:lang w:val="fr-FR"/>
+        </w:rPr>
+        <w:t>detected</w:t>
+      </w:r>
+      <w:proofErr w:type="spellEnd"/>
+      <w:r>
+        <w:rPr>
+          <w:rFonts w:ascii="Times New Roman" w:hAnsi="Times New Roman"/>
+          <w:sz w:val="24"/>
+          <w:szCs w:val="24"/>
+          <w:lang w:val="fr-FR"/>
+        </w:rPr>
+        <w:t xml:space="preserve">, the esp8266 </w:t>
+      </w:r>
+      <w:proofErr w:type="spellStart"/>
+      <w:r>
+        <w:rPr>
+          <w:rFonts w:ascii="Times New Roman" w:hAnsi="Times New Roman"/>
+          <w:sz w:val="24"/>
+          <w:szCs w:val="24"/>
+          <w:lang w:val="fr-FR"/>
+        </w:rPr>
+        <w:t>will</w:t>
+      </w:r>
+      <w:proofErr w:type="spellEnd"/>
+      <w:r>
+        <w:rPr>
+          <w:rFonts w:ascii="Times New Roman" w:hAnsi="Times New Roman"/>
+          <w:sz w:val="24"/>
+          <w:szCs w:val="24"/>
+          <w:lang w:val="fr-FR"/>
+        </w:rPr>
+        <w:t xml:space="preserve"> </w:t>
+      </w:r>
+      <w:proofErr w:type="spellStart"/>
+      <w:r>
+        <w:rPr>
+          <w:rFonts w:ascii="Times New Roman" w:hAnsi="Times New Roman"/>
+          <w:sz w:val="24"/>
+          <w:szCs w:val="24"/>
+          <w:lang w:val="fr-FR"/>
+        </w:rPr>
+        <w:t>connect</w:t>
+      </w:r>
+      <w:proofErr w:type="spellEnd"/>
+      <w:r>
+        <w:rPr>
+          <w:rFonts w:ascii="Times New Roman" w:hAnsi="Times New Roman"/>
+          <w:sz w:val="24"/>
+          <w:szCs w:val="24"/>
+          <w:lang w:val="fr-FR"/>
+        </w:rPr>
+        <w:t xml:space="preserve"> to the internet and </w:t>
+      </w:r>
+      <w:proofErr w:type="spellStart"/>
+      <w:r>
+        <w:rPr>
+          <w:rFonts w:ascii="Times New Roman" w:hAnsi="Times New Roman"/>
+          <w:sz w:val="24"/>
+          <w:szCs w:val="24"/>
+          <w:lang w:val="fr-FR"/>
+        </w:rPr>
+        <w:t>send</w:t>
+      </w:r>
+      <w:proofErr w:type="spellEnd"/>
+      <w:r>
+        <w:rPr>
+          <w:rFonts w:ascii="Times New Roman" w:hAnsi="Times New Roman"/>
+          <w:sz w:val="24"/>
+          <w:szCs w:val="24"/>
+          <w:lang w:val="fr-FR"/>
+        </w:rPr>
+        <w:t xml:space="preserve"> a signal to the </w:t>
+      </w:r>
+      <w:proofErr w:type="spellStart"/>
+      <w:r>
+        <w:rPr>
+          <w:rFonts w:ascii="Times New Roman" w:hAnsi="Times New Roman"/>
+          <w:sz w:val="24"/>
+          <w:szCs w:val="24"/>
+          <w:lang w:val="fr-FR"/>
+        </w:rPr>
+        <w:t>alert</w:t>
+      </w:r>
+      <w:proofErr w:type="spellEnd"/>
+      <w:r>
+        <w:rPr>
+          <w:rFonts w:ascii="Times New Roman" w:hAnsi="Times New Roman"/>
+          <w:sz w:val="24"/>
+          <w:szCs w:val="24"/>
+          <w:lang w:val="fr-FR"/>
+        </w:rPr>
+        <w:t xml:space="preserve"> server </w:t>
+      </w:r>
+      <w:proofErr w:type="spellStart"/>
+      <w:r>
+        <w:rPr>
+          <w:rFonts w:ascii="Times New Roman" w:hAnsi="Times New Roman"/>
+          <w:sz w:val="24"/>
+          <w:szCs w:val="24"/>
+          <w:lang w:val="fr-FR"/>
+        </w:rPr>
+        <w:t>specifying</w:t>
+      </w:r>
+      <w:proofErr w:type="spellEnd"/>
+      <w:r>
+        <w:rPr>
+          <w:rFonts w:ascii="Times New Roman" w:hAnsi="Times New Roman"/>
+          <w:sz w:val="24"/>
+          <w:szCs w:val="24"/>
+          <w:lang w:val="fr-FR"/>
+        </w:rPr>
+        <w:t xml:space="preserve"> the </w:t>
+      </w:r>
+      <w:proofErr w:type="spellStart"/>
+      <w:r>
+        <w:rPr>
+          <w:rFonts w:ascii="Times New Roman" w:hAnsi="Times New Roman"/>
+          <w:sz w:val="24"/>
+          <w:szCs w:val="24"/>
+          <w:lang w:val="fr-FR"/>
+        </w:rPr>
+        <w:t>level</w:t>
+      </w:r>
+      <w:proofErr w:type="spellEnd"/>
+      <w:r>
+        <w:rPr>
+          <w:rFonts w:ascii="Times New Roman" w:hAnsi="Times New Roman"/>
+          <w:sz w:val="24"/>
+          <w:szCs w:val="24"/>
+          <w:lang w:val="fr-FR"/>
+        </w:rPr>
+        <w:t xml:space="preserve"> of the situation.</w:t>
+      </w:r>
+      <w:r>
+        <w:t xml:space="preserve"> </w:t>
+      </w:r>
+      <w:r>
+        <w:rPr>
+          <w:rFonts w:ascii="Times New Roman" w:hAnsi="Times New Roman"/>
+          <w:sz w:val="24"/>
+          <w:szCs w:val="24"/>
+          <w:lang w:val="fr-FR"/>
+        </w:rPr>
+        <w:t xml:space="preserve">The </w:t>
+      </w:r>
+      <w:proofErr w:type="spellStart"/>
+      <w:r>
+        <w:rPr>
+          <w:rFonts w:ascii="Times New Roman" w:hAnsi="Times New Roman"/>
+          <w:sz w:val="24"/>
+          <w:szCs w:val="24"/>
+          <w:lang w:val="fr-FR"/>
+        </w:rPr>
+        <w:t>alert</w:t>
+      </w:r>
+      <w:proofErr w:type="spellEnd"/>
+      <w:r>
+        <w:rPr>
+          <w:rFonts w:ascii="Times New Roman" w:hAnsi="Times New Roman"/>
+          <w:sz w:val="24"/>
+          <w:szCs w:val="24"/>
+          <w:lang w:val="fr-FR"/>
+        </w:rPr>
+        <w:t xml:space="preserve"> server </w:t>
+      </w:r>
+      <w:proofErr w:type="spellStart"/>
+      <w:r>
+        <w:rPr>
+          <w:rFonts w:ascii="Times New Roman" w:hAnsi="Times New Roman"/>
+          <w:sz w:val="24"/>
+          <w:szCs w:val="24"/>
+          <w:lang w:val="fr-FR"/>
+        </w:rPr>
+        <w:t>will</w:t>
+      </w:r>
+      <w:proofErr w:type="spellEnd"/>
+      <w:r>
+        <w:rPr>
+          <w:rFonts w:ascii="Times New Roman" w:hAnsi="Times New Roman"/>
+          <w:sz w:val="24"/>
+          <w:szCs w:val="24"/>
+          <w:lang w:val="fr-FR"/>
+        </w:rPr>
+        <w:t xml:space="preserve"> report the situation to the main server, </w:t>
+      </w:r>
+      <w:proofErr w:type="spellStart"/>
+      <w:r>
+        <w:rPr>
+          <w:rFonts w:ascii="Times New Roman" w:hAnsi="Times New Roman"/>
+          <w:sz w:val="24"/>
+          <w:szCs w:val="24"/>
+          <w:lang w:val="fr-FR"/>
+        </w:rPr>
+        <w:t>which</w:t>
+      </w:r>
+      <w:proofErr w:type="spellEnd"/>
+      <w:r>
+        <w:rPr>
+          <w:rFonts w:ascii="Times New Roman" w:hAnsi="Times New Roman"/>
+          <w:sz w:val="24"/>
+          <w:szCs w:val="24"/>
+          <w:lang w:val="fr-FR"/>
+        </w:rPr>
+        <w:t xml:space="preserve"> </w:t>
+      </w:r>
+      <w:proofErr w:type="spellStart"/>
+      <w:r>
+        <w:rPr>
+          <w:rFonts w:ascii="Times New Roman" w:hAnsi="Times New Roman"/>
+          <w:sz w:val="24"/>
+          <w:szCs w:val="24"/>
+          <w:lang w:val="fr-FR"/>
+        </w:rPr>
+        <w:t>will</w:t>
+      </w:r>
+      <w:proofErr w:type="spellEnd"/>
+      <w:r>
+        <w:rPr>
+          <w:rFonts w:ascii="Times New Roman" w:hAnsi="Times New Roman"/>
+          <w:sz w:val="24"/>
+          <w:szCs w:val="24"/>
+          <w:lang w:val="fr-FR"/>
+        </w:rPr>
+        <w:t xml:space="preserve"> </w:t>
+      </w:r>
+      <w:proofErr w:type="spellStart"/>
+      <w:r>
+        <w:rPr>
+          <w:rFonts w:ascii="Times New Roman" w:hAnsi="Times New Roman"/>
+          <w:sz w:val="24"/>
+          <w:szCs w:val="24"/>
+          <w:lang w:val="fr-FR"/>
+        </w:rPr>
+        <w:t>notify</w:t>
+      </w:r>
+      <w:proofErr w:type="spellEnd"/>
+      <w:r>
+        <w:rPr>
+          <w:rFonts w:ascii="Times New Roman" w:hAnsi="Times New Roman"/>
+          <w:sz w:val="24"/>
+          <w:szCs w:val="24"/>
+          <w:lang w:val="fr-FR"/>
+        </w:rPr>
+        <w:t xml:space="preserve"> the </w:t>
+      </w:r>
+      <w:proofErr w:type="spellStart"/>
+      <w:r>
+        <w:rPr>
+          <w:rFonts w:ascii="Times New Roman" w:hAnsi="Times New Roman"/>
+          <w:sz w:val="24"/>
+          <w:szCs w:val="24"/>
+          <w:lang w:val="fr-FR"/>
+        </w:rPr>
+        <w:t>owner</w:t>
+      </w:r>
+      <w:proofErr w:type="spellEnd"/>
+      <w:r>
+        <w:rPr>
+          <w:rFonts w:ascii="Times New Roman" w:hAnsi="Times New Roman"/>
+          <w:sz w:val="24"/>
+          <w:szCs w:val="24"/>
+          <w:lang w:val="fr-FR"/>
+        </w:rPr>
+        <w:t xml:space="preserve"> of the </w:t>
+      </w:r>
+      <w:proofErr w:type="spellStart"/>
+      <w:r>
+        <w:rPr>
+          <w:rFonts w:ascii="Times New Roman" w:hAnsi="Times New Roman"/>
+          <w:sz w:val="24"/>
+          <w:szCs w:val="24"/>
+          <w:lang w:val="fr-FR"/>
+        </w:rPr>
+        <w:t>object</w:t>
+      </w:r>
+      <w:proofErr w:type="spellEnd"/>
+      <w:r>
+        <w:rPr>
+          <w:rFonts w:ascii="Times New Roman" w:hAnsi="Times New Roman"/>
+          <w:sz w:val="24"/>
+          <w:szCs w:val="24"/>
+          <w:lang w:val="fr-FR"/>
+        </w:rPr>
+        <w:t>.</w:t>
+      </w:r>
+    </w:p>
+    <w:p>
+      <w:pPr>
+        <w:pStyle w:val="Heading2"/>
+        <w:rPr>
+          <w:color w:val="auto"/>
+        </w:rPr>
+      </w:pPr>
+      <w:r>
+        <w:tab/>
+      </w:r>
+      <w:r>
+        <w:rPr>
+          <w:color w:val="auto"/>
+        </w:rPr>
+        <w:t>4.</w:t>
+      </w:r>
+      <w:proofErr w:type="gramStart"/>
+      <w:r>
+        <w:rPr>
+          <w:color w:val="auto"/>
+        </w:rPr>
+        <w:t>2.</w:t>
+      </w:r>
+      <w:r>
+        <w:rPr>
+          <w:color w:val="auto"/>
+        </w:rPr>
+        <w:t>Alert</w:t>
+      </w:r>
+      <w:proofErr w:type="gramEnd"/>
+      <w:r>
+        <w:rPr>
+          <w:color w:val="auto"/>
+        </w:rPr>
+        <w:t xml:space="preserve"> server</w:t>
+      </w:r>
+    </w:p>
+    <w:p>
+      <w:pPr>
+        <w:pStyle w:val="Textbody"/>
+        <w:rPr>
+          <w:rFonts w:ascii="Times New Roman" w:hAnsi="Times New Roman"/>
+          <w:sz w:val="24"/>
+          <w:szCs w:val="24"/>
+          <w:lang w:val="fr-FR"/>
+        </w:rPr>
+      </w:pPr>
+      <w:r>
+        <w:rPr>
+          <w:rFonts w:ascii="Times New Roman" w:hAnsi="Times New Roman"/>
+          <w:sz w:val="24"/>
+          <w:szCs w:val="24"/>
+          <w:lang w:val="fr-FR"/>
+        </w:rPr>
+        <w:tab/>
+      </w:r>
+      <w:r>
+        <w:rPr>
+          <w:rFonts w:ascii="Times New Roman" w:hAnsi="Times New Roman"/>
+          <w:sz w:val="24"/>
+          <w:szCs w:val="24"/>
+          <w:lang w:val="fr-FR"/>
+        </w:rPr>
+        <w:t xml:space="preserve">It </w:t>
+      </w:r>
+      <w:proofErr w:type="spellStart"/>
+      <w:r>
+        <w:rPr>
+          <w:rFonts w:ascii="Times New Roman" w:hAnsi="Times New Roman"/>
+          <w:sz w:val="24"/>
+          <w:szCs w:val="24"/>
+          <w:lang w:val="fr-FR"/>
+        </w:rPr>
+        <w:t>is</w:t>
+      </w:r>
+      <w:proofErr w:type="spellEnd"/>
+      <w:r>
+        <w:rPr>
+          <w:rFonts w:ascii="Times New Roman" w:hAnsi="Times New Roman"/>
+          <w:sz w:val="24"/>
+          <w:szCs w:val="24"/>
+          <w:lang w:val="fr-FR"/>
+        </w:rPr>
+        <w:t xml:space="preserve"> a python server</w:t>
+      </w:r>
+      <w:r>
+        <w:t xml:space="preserve"> </w:t>
+      </w:r>
+      <w:proofErr w:type="spellStart"/>
+      <w:r>
+        <w:rPr>
+          <w:rFonts w:ascii="Times New Roman" w:hAnsi="Times New Roman"/>
+          <w:sz w:val="24"/>
+          <w:szCs w:val="24"/>
+          <w:lang w:val="fr-FR"/>
+        </w:rPr>
+        <w:t>which</w:t>
+      </w:r>
+      <w:proofErr w:type="spellEnd"/>
+      <w:r>
+        <w:rPr>
+          <w:rFonts w:ascii="Times New Roman" w:hAnsi="Times New Roman"/>
+          <w:sz w:val="24"/>
+          <w:szCs w:val="24"/>
+          <w:lang w:val="fr-FR"/>
+        </w:rPr>
+        <w:t xml:space="preserve"> </w:t>
+      </w:r>
+      <w:proofErr w:type="spellStart"/>
+      <w:r>
+        <w:rPr>
+          <w:rFonts w:ascii="Times New Roman" w:hAnsi="Times New Roman"/>
+          <w:sz w:val="24"/>
+          <w:szCs w:val="24"/>
+          <w:lang w:val="fr-FR"/>
+        </w:rPr>
+        <w:t>is</w:t>
+      </w:r>
+      <w:proofErr w:type="spellEnd"/>
+      <w:r>
+        <w:rPr>
+          <w:rFonts w:ascii="Times New Roman" w:hAnsi="Times New Roman"/>
+          <w:sz w:val="24"/>
+          <w:szCs w:val="24"/>
+          <w:lang w:val="fr-FR"/>
+        </w:rPr>
+        <w:t xml:space="preserve"> a </w:t>
+      </w:r>
+      <w:proofErr w:type="spellStart"/>
+      <w:r>
+        <w:rPr>
+          <w:rFonts w:ascii="Times New Roman" w:hAnsi="Times New Roman"/>
+          <w:sz w:val="24"/>
+          <w:szCs w:val="24"/>
+          <w:lang w:val="fr-FR"/>
+        </w:rPr>
+        <w:t>link</w:t>
+      </w:r>
+      <w:proofErr w:type="spellEnd"/>
+      <w:r>
+        <w:rPr>
+          <w:rFonts w:ascii="Times New Roman" w:hAnsi="Times New Roman"/>
+          <w:sz w:val="24"/>
+          <w:szCs w:val="24"/>
+          <w:lang w:val="fr-FR"/>
+        </w:rPr>
+        <w:t xml:space="preserve"> </w:t>
+      </w:r>
+      <w:proofErr w:type="spellStart"/>
+      <w:r>
+        <w:rPr>
+          <w:rFonts w:ascii="Times New Roman" w:hAnsi="Times New Roman"/>
+          <w:sz w:val="24"/>
+          <w:szCs w:val="24"/>
+          <w:lang w:val="fr-FR"/>
+        </w:rPr>
+        <w:t>between</w:t>
+      </w:r>
+      <w:proofErr w:type="spellEnd"/>
+      <w:r>
+        <w:rPr>
+          <w:rFonts w:ascii="Times New Roman" w:hAnsi="Times New Roman"/>
+          <w:sz w:val="24"/>
+          <w:szCs w:val="24"/>
+          <w:lang w:val="fr-FR"/>
+        </w:rPr>
+        <w:t xml:space="preserve"> the client and the main server</w:t>
+      </w:r>
+      <w:r>
+        <w:rPr>
+          <w:rFonts w:ascii="Times New Roman" w:hAnsi="Times New Roman"/>
+          <w:sz w:val="24"/>
+          <w:szCs w:val="24"/>
+          <w:lang w:val="fr-FR"/>
+        </w:rPr>
+        <w:t xml:space="preserve">. </w:t>
+      </w:r>
+      <w:r>
+        <w:rPr>
+          <w:rFonts w:ascii="Times New Roman" w:hAnsi="Times New Roman"/>
+          <w:sz w:val="24"/>
+          <w:szCs w:val="24"/>
+          <w:lang w:val="fr-FR"/>
+        </w:rPr>
+        <w:t xml:space="preserve">The server uses simple socket connections to </w:t>
+      </w:r>
+      <w:proofErr w:type="spellStart"/>
+      <w:r>
+        <w:rPr>
+          <w:rFonts w:ascii="Times New Roman" w:hAnsi="Times New Roman"/>
+          <w:sz w:val="24"/>
+          <w:szCs w:val="24"/>
+          <w:lang w:val="fr-FR"/>
+        </w:rPr>
+        <w:t>save</w:t>
+      </w:r>
+      <w:proofErr w:type="spellEnd"/>
+      <w:r>
+        <w:rPr>
+          <w:rFonts w:ascii="Times New Roman" w:hAnsi="Times New Roman"/>
+          <w:sz w:val="24"/>
+          <w:szCs w:val="24"/>
+          <w:lang w:val="fr-FR"/>
+        </w:rPr>
+        <w:t xml:space="preserve"> </w:t>
+      </w:r>
+      <w:proofErr w:type="spellStart"/>
+      <w:r>
+        <w:rPr>
+          <w:rFonts w:ascii="Times New Roman" w:hAnsi="Times New Roman"/>
+          <w:sz w:val="24"/>
+          <w:szCs w:val="24"/>
+          <w:lang w:val="fr-FR"/>
+        </w:rPr>
+        <w:t>from</w:t>
+      </w:r>
+      <w:proofErr w:type="spellEnd"/>
+      <w:r>
+        <w:rPr>
+          <w:rFonts w:ascii="Times New Roman" w:hAnsi="Times New Roman"/>
+          <w:sz w:val="24"/>
+          <w:szCs w:val="24"/>
+          <w:lang w:val="fr-FR"/>
+        </w:rPr>
+        <w:t xml:space="preserve"> </w:t>
+      </w:r>
+      <w:proofErr w:type="spellStart"/>
+      <w:r>
+        <w:rPr>
+          <w:rFonts w:ascii="Times New Roman" w:hAnsi="Times New Roman"/>
+          <w:sz w:val="24"/>
+          <w:szCs w:val="24"/>
+          <w:lang w:val="fr-FR"/>
+        </w:rPr>
+        <w:t>bandwidth</w:t>
+      </w:r>
+      <w:proofErr w:type="spellEnd"/>
+      <w:r>
+        <w:rPr>
+          <w:rFonts w:ascii="Times New Roman" w:hAnsi="Times New Roman"/>
+          <w:sz w:val="24"/>
+          <w:szCs w:val="24"/>
+          <w:lang w:val="fr-FR"/>
+        </w:rPr>
+        <w:t xml:space="preserve">. In </w:t>
+      </w:r>
+      <w:proofErr w:type="spellStart"/>
+      <w:r>
+        <w:rPr>
+          <w:rFonts w:ascii="Times New Roman" w:hAnsi="Times New Roman"/>
+          <w:sz w:val="24"/>
+          <w:szCs w:val="24"/>
+          <w:lang w:val="fr-FR"/>
+        </w:rPr>
+        <w:t>critical</w:t>
+      </w:r>
+      <w:proofErr w:type="spellEnd"/>
+      <w:r>
+        <w:rPr>
+          <w:rFonts w:ascii="Times New Roman" w:hAnsi="Times New Roman"/>
+          <w:sz w:val="24"/>
+          <w:szCs w:val="24"/>
+          <w:lang w:val="fr-FR"/>
+        </w:rPr>
+        <w:t xml:space="preserve"> situations, the use of normal sockets can </w:t>
+      </w:r>
+      <w:proofErr w:type="spellStart"/>
+      <w:r>
+        <w:rPr>
+          <w:rFonts w:ascii="Times New Roman" w:hAnsi="Times New Roman"/>
+          <w:sz w:val="24"/>
+          <w:szCs w:val="24"/>
+          <w:lang w:val="fr-FR"/>
+        </w:rPr>
+        <w:t>add</w:t>
+      </w:r>
+      <w:proofErr w:type="spellEnd"/>
+      <w:r>
+        <w:rPr>
+          <w:rFonts w:ascii="Times New Roman" w:hAnsi="Times New Roman"/>
+          <w:sz w:val="24"/>
+          <w:szCs w:val="24"/>
+          <w:lang w:val="fr-FR"/>
+        </w:rPr>
+        <w:t xml:space="preserve"> to the </w:t>
+      </w:r>
+      <w:proofErr w:type="spellStart"/>
+      <w:r>
+        <w:rPr>
+          <w:rFonts w:ascii="Times New Roman" w:hAnsi="Times New Roman"/>
+          <w:sz w:val="24"/>
+          <w:szCs w:val="24"/>
+          <w:lang w:val="fr-FR"/>
+        </w:rPr>
+        <w:t>activity</w:t>
+      </w:r>
+      <w:proofErr w:type="spellEnd"/>
+      <w:r>
+        <w:rPr>
+          <w:rFonts w:ascii="Times New Roman" w:hAnsi="Times New Roman"/>
+          <w:sz w:val="24"/>
+          <w:szCs w:val="24"/>
+          <w:lang w:val="fr-FR"/>
+        </w:rPr>
+        <w:t xml:space="preserve"> on the network.</w:t>
       </w:r>
       <w:bookmarkStart w:id="0" w:name="_GoBack"/>
       <w:bookmarkEnd w:id="0"/>
+    </w:p>
+    <w:p>
+      <w:pPr>
+        <w:pStyle w:val="Textbody"/>
+        <w:rPr>
+          <w:rFonts w:ascii="Times New Roman" w:hAnsi="Times New Roman"/>
+          <w:sz w:val="24"/>
+          <w:szCs w:val="24"/>
+          <w:lang w:val="fr-FR"/>
+        </w:rPr>
+      </w:pPr>
+    </w:p>
+    <w:p>
+      <w:pPr>
+        <w:pStyle w:val="Textbody"/>
+        <w:rPr>
+          <w:rFonts w:ascii="Times New Roman" w:hAnsi="Times New Roman"/>
+          <w:sz w:val="24"/>
+          <w:szCs w:val="24"/>
+          <w:lang w:val="fr-FR"/>
+        </w:rPr>
+      </w:pPr>
+      <w:r>
+        <w:rPr>
+          <w:rFonts w:ascii="Times New Roman" w:hAnsi="Times New Roman"/>
+          <w:sz w:val="24"/>
+          <w:szCs w:val="24"/>
+          <w:lang w:val="fr-FR"/>
+        </w:rPr>
+        <w:tab/>
+      </w:r>
     </w:p>
     <w:p>
       <w:pPr>

</xml_diff>